<commit_message>
minor changes snowball citation retrieval
</commit_message>
<xml_diff>
--- a/docs/reports/citations.docx
+++ b/docs/reports/citations.docx
@@ -31,7 +31,7 @@
         <w:pStyle w:val="Date"/>
       </w:pPr>
       <w:r>
-        <w:t xml:space="preserve">2025-08-13</w:t>
+        <w:t xml:space="preserve">2025-08-15</w:t>
       </w:r>
     </w:p>
     <w:sdt>
@@ -79,7 +79,15 @@
         <w:pStyle w:val="FirstParagraph"/>
       </w:pPr>
       <w:r>
-        <w:t xml:space="preserve">The full dataset screened with ASReview includes n = 1128 records, out of which n = 23 were labeled as relevant.</w:t>
+        <w:t xml:space="preserve">One manual duplicate was identified and removed (duplicate_id = 2683 removed, 2662 kept), keeping the published version and discarding the preprint version.</w:t>
+      </w:r>
+    </w:p>
+    <w:p>
+      <w:pPr>
+        <w:pStyle w:val="BodyText"/>
+      </w:pPr>
+      <w:r>
+        <w:t xml:space="preserve">The full dataset screened with ASReview includes n = 1127 records, out of which n = 23 were labeled as relevant.</w:t>
       </w:r>
     </w:p>
     <w:p>
@@ -230,7 +238,7 @@
         <w:pStyle w:val="FirstParagraph"/>
       </w:pPr>
       <w:r>
-        <w:t xml:space="preserve">The combined set of studies (PubMed + Embase + OpenAlex) screened with ASReview (n = 1128) with the snowball citations (n = 813) contains</w:t>
+        <w:t xml:space="preserve">The combined set of studies (PubMed + Embase + OpenAlex) screened with ASReview (n = 1127) with the snowball citations (n = 813) contains</w:t>
       </w:r>
       <w:r>
         <w:t xml:space="preserve"> </w:t>
@@ -240,7 +248,7 @@
           <w:b/>
           <w:bCs/>
         </w:rPr>
-        <w:t xml:space="preserve">n = 1941 records</w:t>
+        <w:t xml:space="preserve">n = 1940 records</w:t>
       </w:r>
       <w:r>
         <w:t xml:space="preserve">. These will be deduplicated using the Automated Systematic Search Deduplicator (ASySD).</w:t>
@@ -260,7 +268,7 @@
         <w:pStyle w:val="BodyText"/>
       </w:pPr>
       <w:r>
-        <w:t xml:space="preserve">Automatic deduplication resulted in n = 1927 unique records and n = 12 potential duplicates requiring manual review.</w:t>
+        <w:t xml:space="preserve">Automatic deduplication resulted in n = 1926 unique records and n = 12 potential duplicates requiring manual review.</w:t>
       </w:r>
     </w:p>
     <w:p>
@@ -268,7 +276,7 @@
         <w:pStyle w:val="BodyText"/>
       </w:pPr>
       <w:r>
-        <w:t xml:space="preserve">After manual deduplication, the dataset contained n = 1917 records.</w:t>
+        <w:t xml:space="preserve">After manual deduplication, the dataset contained n = 1916 records.</w:t>
       </w:r>
     </w:p>
     <w:p>
@@ -312,13 +320,13 @@
           <w:b/>
           <w:bCs/>
         </w:rPr>
-        <w:t xml:space="preserve">n = 1716 records</w:t>
-      </w:r>
-      <w:r>
-        <w:t xml:space="preserve"> </w:t>
-      </w:r>
-      <w:r>
-        <w:t xml:space="preserve">(original: n = 1128, new: n = 588).</w:t>
+        <w:t xml:space="preserve">n = 1715 records</w:t>
+      </w:r>
+      <w:r>
+        <w:t xml:space="preserve"> </w:t>
+      </w:r>
+      <w:r>
+        <w:t xml:space="preserve">(original: n = 1127, new: n = 588).</w:t>
       </w:r>
     </w:p>
     <w:bookmarkEnd w:id="22"/>

</xml_diff>